<commit_message>
Moving from POI 3.17.0 to 4.0.1.
</commit_message>
<xml_diff>
--- a/tests/org.obeonetwork.m2doc.sirius.tests/resources/asImageWithSiriusForceRefresh/asImageByRepresentationDescriptionName/asImageByRepresentationDescriptionName-expected-generation.docx
+++ b/tests/org.obeonetwork.m2doc.sirius.tests/resources/asImageWithSiriusForceRefresh/asImageByRepresentationDescriptionName/asImageByRepresentationDescriptionName-expected-generation.docx
@@ -102,12 +102,12 @@
         <w:drawing>
           <wp:inline distT="0" distR="0" distB="0" distL="0">
             <wp:extent cx="3810000" cy="1549400"/>
-            <wp:docPr id="0" name="Drawing 0" descr="file:/tmp/anydsl%20class%20diagram_copy-m2doc32472531065448577.jpg"/>
+            <wp:docPr id="0" name="Drawing 0" descr="file:/tmp/anydsl%20class%20diagram_copy-m2doc4796886157644187532.jpg"/>
             <a:graphic xmlns:a="http://schemas.openxmlformats.org/drawingml/2006/main">
               <a:graphicData uri="http://schemas.openxmlformats.org/drawingml/2006/picture">
                 <pic:pic xmlns:pic="http://schemas.openxmlformats.org/drawingml/2006/picture">
                   <pic:nvPicPr>
-                    <pic:cNvPr id="0" name="Picture 0" descr="file:/tmp/anydsl%20class%20diagram_copy-m2doc32472531065448577.jpg"/>
+                    <pic:cNvPr id="0" name="Picture 0" descr="file:/tmp/anydsl%20class%20diagram_copy-m2doc4796886157644187532.jpg"/>
                     <pic:cNvPicPr>
                       <a:picLocks noChangeAspect="true"/>
                     </pic:cNvPicPr>

</xml_diff>

<commit_message>
Moving from 2.0.2 to 3.0.0.
</commit_message>
<xml_diff>
--- a/tests/org.obeonetwork.m2doc.sirius.tests/resources/asImageWithSiriusForceRefresh/asImageByRepresentationDescriptionName/asImageByRepresentationDescriptionName-expected-generation.docx
+++ b/tests/org.obeonetwork.m2doc.sirius.tests/resources/asImageWithSiriusForceRefresh/asImageByRepresentationDescriptionName/asImageByRepresentationDescriptionName-expected-generation.docx
@@ -102,12 +102,12 @@
         <w:drawing>
           <wp:inline distT="0" distR="0" distB="0" distL="0">
             <wp:extent cx="3810000" cy="1549400"/>
-            <wp:docPr id="0" name="Drawing 0" descr="file:/tmp/anydsl%20class%20diagram_copy-m2doc4796886157644187532.jpg"/>
+            <wp:docPr id="0" name="Drawing 0" descr="file:/tmp/anydsl%20class%20diagram_copy-m2doc6980003603904334794.jpg"/>
             <a:graphic xmlns:a="http://schemas.openxmlformats.org/drawingml/2006/main">
               <a:graphicData uri="http://schemas.openxmlformats.org/drawingml/2006/picture">
                 <pic:pic xmlns:pic="http://schemas.openxmlformats.org/drawingml/2006/picture">
                   <pic:nvPicPr>
-                    <pic:cNvPr id="0" name="Picture 0" descr="file:/tmp/anydsl%20class%20diagram_copy-m2doc4796886157644187532.jpg"/>
+                    <pic:cNvPr id="0" name="Picture 0" descr="file:/tmp/anydsl%20class%20diagram_copy-m2doc6980003603904334794.jpg"/>
                     <pic:cNvPicPr>
                       <a:picLocks noChangeAspect="true"/>
                     </pic:cNvPicPr>

</xml_diff>

<commit_message>
Moving from 3.2.0 to 3.2.1.
</commit_message>
<xml_diff>
--- a/tests/org.obeonetwork.m2doc.sirius.tests/resources/asImageWithSiriusForceRefresh/asImageByRepresentationDescriptionName/asImageByRepresentationDescriptionName-expected-generation.docx
+++ b/tests/org.obeonetwork.m2doc.sirius.tests/resources/asImageWithSiriusForceRefresh/asImageByRepresentationDescriptionName/asImageByRepresentationDescriptionName-expected-generation.docx
@@ -102,12 +102,12 @@
         <w:drawing>
           <wp:inline distT="0" distR="0" distB="0" distL="0">
             <wp:extent cx="3810000" cy="1549400"/>
-            <wp:docPr id="0" name="Drawing 0" descr="file:/tmp/anydsl%20class%20diagram_copy-m2doc3632360456572684865.jpg"/>
+            <wp:docPr id="0" name="Drawing 0" descr="file:/tmp/anydsl%20class%20diagram_copy-m2doc5841191921137875422.jpg"/>
             <a:graphic xmlns:a="http://schemas.openxmlformats.org/drawingml/2006/main">
               <a:graphicData uri="http://schemas.openxmlformats.org/drawingml/2006/picture">
                 <pic:pic xmlns:pic="http://schemas.openxmlformats.org/drawingml/2006/picture">
                   <pic:nvPicPr>
-                    <pic:cNvPr id="0" name="Picture 0" descr="file:/tmp/anydsl%20class%20diagram_copy-m2doc3632360456572684865.jpg"/>
+                    <pic:cNvPr id="0" name="Picture 0" descr="file:/tmp/anydsl%20class%20diagram_copy-m2doc5841191921137875422.jpg"/>
                     <pic:cNvPicPr>
                       <a:picLocks noChangeAspect="true"/>
                     </pic:cNvPicPr>

</xml_diff>